<commit_message>
Modify daftar isi, daftar gambar, daftar tabel
</commit_message>
<xml_diff>
--- a/bab 4 - prasidang.docx
+++ b/bab 4 - prasidang.docx
@@ -9930,13 +9930,28 @@
           <w:lang w:val="en-US"/>
         </w:rPr>
       </w:pPr>
-      <w:r>
-        <w:rPr>
-          <w:rFonts w:ascii="Times New Roman" w:hAnsi="Times New Roman" w:cs="Times New Roman"/>
-          <w:color w:val="000000" w:themeColor="text1"/>
-          <w:sz w:val="24"/>
-          <w:szCs w:val="24"/>
-        </w:rPr>
+    </w:p>
+    <w:p>
+      <w:pPr>
+        <w:spacing w:line="480" w:lineRule="auto"/>
+        <w:ind w:left="659"/>
+        <w:jc w:val="center"/>
+        <w:rPr>
+          <w:rFonts w:ascii="Times New Roman" w:hAnsi="Times New Roman" w:cs="Times New Roman"/>
+          <w:color w:val="000000" w:themeColor="text1"/>
+          <w:sz w:val="24"/>
+          <w:szCs w:val="24"/>
+          <w:lang w:val="en-US"/>
+        </w:rPr>
+      </w:pPr>
+      <w:r>
+        <w:rPr>
+          <w:rFonts w:ascii="Times New Roman" w:hAnsi="Times New Roman" w:cs="Times New Roman"/>
+          <w:color w:val="000000" w:themeColor="text1"/>
+          <w:sz w:val="24"/>
+          <w:szCs w:val="24"/>
+        </w:rPr>
+        <w:lastRenderedPageBreak/>
         <w:t>Tabel 4.</w:t>
       </w:r>
       <w:r>
@@ -9947,7 +9962,7 @@
           <w:szCs w:val="24"/>
           <w:lang w:val="en-US"/>
         </w:rPr>
-        <w:t>8</w:t>
+        <w:t>9</w:t>
       </w:r>
       <w:r>
         <w:rPr>
@@ -10081,7 +10096,6 @@
                 <w:szCs w:val="24"/>
                 <w:lang w:val="en-US"/>
               </w:rPr>
-              <w:lastRenderedPageBreak/>
               <w:t>Penduduk</w:t>
             </w:r>
           </w:p>
@@ -10964,7 +10978,7 @@
           <w:szCs w:val="24"/>
           <w:lang w:val="en-US"/>
         </w:rPr>
-        <w:t>11</w:t>
+        <w:t>10</w:t>
       </w:r>
       <w:r>
         <w:rPr>
@@ -11162,6 +11176,7 @@
                 <w:sz w:val="24"/>
                 <w:szCs w:val="24"/>
               </w:rPr>
+              <w:lastRenderedPageBreak/>
               <w:t xml:space="preserve">Aktor masuk </w:t>
             </w:r>
             <w:r>
@@ -11289,7 +11304,6 @@
                 <w:sz w:val="24"/>
                 <w:szCs w:val="24"/>
               </w:rPr>
-              <w:lastRenderedPageBreak/>
               <w:t xml:space="preserve">Melakukan aktivitas </w:t>
             </w:r>
             <w:r>
@@ -11901,7 +11915,7 @@
           <w:szCs w:val="24"/>
           <w:lang w:val="en-US"/>
         </w:rPr>
-        <w:t>15</w:t>
+        <w:t>11</w:t>
       </w:r>
       <w:r>
         <w:rPr>
@@ -12254,7 +12268,18 @@
                 <w:szCs w:val="24"/>
                 <w:lang w:val="en-US"/>
               </w:rPr>
-              <w:t>keterangan kelahiran.</w:t>
+              <w:t xml:space="preserve">keterangan </w:t>
+            </w:r>
+            <w:r>
+              <w:rPr>
+                <w:rFonts w:ascii="Times New Roman" w:hAnsi="Times New Roman" w:cs="Times New Roman"/>
+                <w:color w:val="000000" w:themeColor="text1"/>
+                <w:sz w:val="24"/>
+                <w:szCs w:val="24"/>
+                <w:lang w:val="en-US"/>
+              </w:rPr>
+              <w:lastRenderedPageBreak/>
+              <w:t>kelahiran.</w:t>
             </w:r>
           </w:p>
         </w:tc>
@@ -12286,25 +12311,13 @@
                 <w:szCs w:val="24"/>
                 <w:lang w:val="en-US"/>
               </w:rPr>
+              <w:lastRenderedPageBreak/>
               <w:t>Sistem melakukan aktivitas yang dipilih.</w:t>
             </w:r>
           </w:p>
         </w:tc>
       </w:tr>
     </w:tbl>
-    <w:p>
-      <w:pPr>
-        <w:spacing w:line="480" w:lineRule="auto"/>
-        <w:jc w:val="both"/>
-        <w:rPr>
-          <w:rFonts w:ascii="Times New Roman" w:hAnsi="Times New Roman" w:cs="Times New Roman"/>
-          <w:color w:val="000000" w:themeColor="text1"/>
-          <w:sz w:val="24"/>
-          <w:szCs w:val="24"/>
-          <w:lang w:val="en-US"/>
-        </w:rPr>
-      </w:pPr>
-    </w:p>
     <w:p>
       <w:pPr>
         <w:spacing w:line="480" w:lineRule="auto"/>
@@ -12343,7 +12356,6 @@
           <w:sz w:val="24"/>
           <w:szCs w:val="24"/>
         </w:rPr>
-        <w:lastRenderedPageBreak/>
         <w:t>Use</w:t>
       </w:r>
       <w:r>
@@ -12820,7 +12832,7 @@
           <w:szCs w:val="24"/>
           <w:lang w:val="en-US"/>
         </w:rPr>
-        <w:t>17</w:t>
+        <w:t>12</w:t>
       </w:r>
       <w:r>
         <w:rPr>
@@ -13226,6 +13238,32 @@
     </w:p>
     <w:p>
       <w:pPr>
+        <w:spacing w:line="480" w:lineRule="auto"/>
+        <w:jc w:val="both"/>
+        <w:rPr>
+          <w:rFonts w:ascii="Times New Roman" w:hAnsi="Times New Roman" w:cs="Times New Roman"/>
+          <w:color w:val="000000" w:themeColor="text1"/>
+          <w:sz w:val="24"/>
+          <w:szCs w:val="24"/>
+          <w:lang w:val="en-US"/>
+        </w:rPr>
+      </w:pPr>
+    </w:p>
+    <w:p>
+      <w:pPr>
+        <w:spacing w:line="480" w:lineRule="auto"/>
+        <w:jc w:val="both"/>
+        <w:rPr>
+          <w:rFonts w:ascii="Times New Roman" w:hAnsi="Times New Roman" w:cs="Times New Roman"/>
+          <w:color w:val="000000" w:themeColor="text1"/>
+          <w:sz w:val="24"/>
+          <w:szCs w:val="24"/>
+          <w:lang w:val="en-US"/>
+        </w:rPr>
+      </w:pPr>
+    </w:p>
+    <w:p>
+      <w:pPr>
         <w:pStyle w:val="ListParagraph"/>
         <w:numPr>
           <w:ilvl w:val="0"/>
@@ -13249,6 +13287,7 @@
           <w:sz w:val="24"/>
           <w:szCs w:val="24"/>
         </w:rPr>
+        <w:lastRenderedPageBreak/>
         <w:t>Use</w:t>
       </w:r>
       <w:r>
@@ -13466,7 +13505,6 @@
                 <w:sz w:val="24"/>
                 <w:szCs w:val="24"/>
               </w:rPr>
-              <w:lastRenderedPageBreak/>
               <w:t>Kondisi Awal</w:t>
             </w:r>
           </w:p>
@@ -13726,7 +13764,7 @@
           <w:szCs w:val="24"/>
           <w:lang w:val="en-US"/>
         </w:rPr>
-        <w:t>24</w:t>
+        <w:t>13</w:t>
       </w:r>
       <w:r>
         <w:rPr>
@@ -14342,7 +14380,18 @@
                 <w:szCs w:val="24"/>
                 <w:lang w:val="en-US"/>
               </w:rPr>
-              <w:t>tambah dan ubah surat keterangan kartu tanda penduduk sementara.</w:t>
+              <w:t xml:space="preserve">tambah dan ubah surat keterangan kartu tanda penduduk </w:t>
+            </w:r>
+            <w:r>
+              <w:rPr>
+                <w:rFonts w:ascii="Times New Roman" w:hAnsi="Times New Roman" w:cs="Times New Roman"/>
+                <w:color w:val="000000" w:themeColor="text1"/>
+                <w:sz w:val="24"/>
+                <w:szCs w:val="24"/>
+                <w:lang w:val="en-US"/>
+              </w:rPr>
+              <w:lastRenderedPageBreak/>
+              <w:t>sementara.</w:t>
             </w:r>
           </w:p>
         </w:tc>
@@ -14372,6 +14421,7 @@
                 <w:sz w:val="24"/>
                 <w:szCs w:val="24"/>
               </w:rPr>
+              <w:lastRenderedPageBreak/>
               <w:t>Kondisi Awal</w:t>
             </w:r>
           </w:p>
@@ -14526,18 +14576,7 @@
                 <w:szCs w:val="24"/>
                 <w:lang w:val="en-US"/>
               </w:rPr>
-              <w:t xml:space="preserve">menu keterangan </w:t>
-            </w:r>
-            <w:r>
-              <w:rPr>
-                <w:rFonts w:ascii="Times New Roman" w:hAnsi="Times New Roman" w:cs="Times New Roman"/>
-                <w:color w:val="000000" w:themeColor="text1"/>
-                <w:sz w:val="24"/>
-                <w:szCs w:val="24"/>
-                <w:lang w:val="en-US"/>
-              </w:rPr>
-              <w:lastRenderedPageBreak/>
-              <w:t>kartu tanda penduduk sementara</w:t>
+              <w:t>menu keterangan kartu tanda penduduk sementara</w:t>
             </w:r>
             <w:r>
               <w:rPr>
@@ -14576,7 +14615,6 @@
                 <w:sz w:val="24"/>
                 <w:szCs w:val="24"/>
               </w:rPr>
-              <w:lastRenderedPageBreak/>
               <w:t>Aktor</w:t>
             </w:r>
           </w:p>
@@ -14643,7 +14681,7 @@
           <w:szCs w:val="24"/>
           <w:lang w:val="en-US"/>
         </w:rPr>
-        <w:t>25</w:t>
+        <w:t>14</w:t>
       </w:r>
       <w:r>
         <w:rPr>
@@ -15336,7 +15374,18 @@
                 <w:szCs w:val="24"/>
                 <w:lang w:val="en-US"/>
               </w:rPr>
-              <w:t>pada menu keterangan tidak mampu</w:t>
+              <w:t xml:space="preserve">pada </w:t>
+            </w:r>
+            <w:r>
+              <w:rPr>
+                <w:rFonts w:ascii="Times New Roman" w:hAnsi="Times New Roman" w:cs="Times New Roman"/>
+                <w:color w:val="000000" w:themeColor="text1"/>
+                <w:sz w:val="24"/>
+                <w:szCs w:val="24"/>
+                <w:lang w:val="en-US"/>
+              </w:rPr>
+              <w:lastRenderedPageBreak/>
+              <w:t>menu keterangan tidak mampu</w:t>
             </w:r>
             <w:r>
               <w:rPr>
@@ -15375,6 +15424,7 @@
                 <w:sz w:val="24"/>
                 <w:szCs w:val="24"/>
               </w:rPr>
+              <w:lastRenderedPageBreak/>
               <w:t>Kondisi Akhir</w:t>
             </w:r>
           </w:p>
@@ -15528,7 +15578,6 @@
           <w:sz w:val="24"/>
           <w:szCs w:val="24"/>
         </w:rPr>
-        <w:lastRenderedPageBreak/>
         <w:t>Tabel 4.</w:t>
       </w:r>
       <w:r>
@@ -15539,7 +15588,7 @@
           <w:szCs w:val="24"/>
           <w:lang w:val="en-US"/>
         </w:rPr>
-        <w:t>26</w:t>
+        <w:t>15</w:t>
       </w:r>
       <w:r>
         <w:rPr>
@@ -15935,6 +15984,97 @@
     </w:p>
     <w:p>
       <w:pPr>
+        <w:spacing w:line="480" w:lineRule="auto"/>
+        <w:jc w:val="both"/>
+        <w:rPr>
+          <w:rFonts w:ascii="Times New Roman" w:hAnsi="Times New Roman" w:cs="Times New Roman"/>
+          <w:color w:val="000000" w:themeColor="text1"/>
+          <w:sz w:val="24"/>
+          <w:szCs w:val="24"/>
+          <w:lang w:val="en-US"/>
+        </w:rPr>
+      </w:pPr>
+    </w:p>
+    <w:p>
+      <w:pPr>
+        <w:spacing w:line="480" w:lineRule="auto"/>
+        <w:jc w:val="both"/>
+        <w:rPr>
+          <w:rFonts w:ascii="Times New Roman" w:hAnsi="Times New Roman" w:cs="Times New Roman"/>
+          <w:color w:val="000000" w:themeColor="text1"/>
+          <w:sz w:val="24"/>
+          <w:szCs w:val="24"/>
+          <w:lang w:val="en-US"/>
+        </w:rPr>
+      </w:pPr>
+    </w:p>
+    <w:p>
+      <w:pPr>
+        <w:spacing w:line="480" w:lineRule="auto"/>
+        <w:jc w:val="both"/>
+        <w:rPr>
+          <w:rFonts w:ascii="Times New Roman" w:hAnsi="Times New Roman" w:cs="Times New Roman"/>
+          <w:color w:val="000000" w:themeColor="text1"/>
+          <w:sz w:val="24"/>
+          <w:szCs w:val="24"/>
+          <w:lang w:val="en-US"/>
+        </w:rPr>
+      </w:pPr>
+    </w:p>
+    <w:p>
+      <w:pPr>
+        <w:spacing w:line="480" w:lineRule="auto"/>
+        <w:jc w:val="both"/>
+        <w:rPr>
+          <w:rFonts w:ascii="Times New Roman" w:hAnsi="Times New Roman" w:cs="Times New Roman"/>
+          <w:color w:val="000000" w:themeColor="text1"/>
+          <w:sz w:val="24"/>
+          <w:szCs w:val="24"/>
+          <w:lang w:val="en-US"/>
+        </w:rPr>
+      </w:pPr>
+    </w:p>
+    <w:p>
+      <w:pPr>
+        <w:spacing w:line="480" w:lineRule="auto"/>
+        <w:jc w:val="both"/>
+        <w:rPr>
+          <w:rFonts w:ascii="Times New Roman" w:hAnsi="Times New Roman" w:cs="Times New Roman"/>
+          <w:color w:val="000000" w:themeColor="text1"/>
+          <w:sz w:val="24"/>
+          <w:szCs w:val="24"/>
+          <w:lang w:val="en-US"/>
+        </w:rPr>
+      </w:pPr>
+    </w:p>
+    <w:p>
+      <w:pPr>
+        <w:spacing w:line="480" w:lineRule="auto"/>
+        <w:jc w:val="both"/>
+        <w:rPr>
+          <w:rFonts w:ascii="Times New Roman" w:hAnsi="Times New Roman" w:cs="Times New Roman"/>
+          <w:color w:val="000000" w:themeColor="text1"/>
+          <w:sz w:val="24"/>
+          <w:szCs w:val="24"/>
+          <w:lang w:val="en-US"/>
+        </w:rPr>
+      </w:pPr>
+    </w:p>
+    <w:p>
+      <w:pPr>
+        <w:spacing w:line="480" w:lineRule="auto"/>
+        <w:jc w:val="both"/>
+        <w:rPr>
+          <w:rFonts w:ascii="Times New Roman" w:hAnsi="Times New Roman" w:cs="Times New Roman"/>
+          <w:color w:val="000000" w:themeColor="text1"/>
+          <w:sz w:val="24"/>
+          <w:szCs w:val="24"/>
+          <w:lang w:val="en-US"/>
+        </w:rPr>
+      </w:pPr>
+    </w:p>
+    <w:p>
+      <w:pPr>
         <w:pStyle w:val="ListParagraph"/>
         <w:numPr>
           <w:ilvl w:val="2"/>
@@ -15960,6 +16100,7 @@
           <w:sz w:val="24"/>
           <w:szCs w:val="24"/>
         </w:rPr>
+        <w:lastRenderedPageBreak/>
         <w:t>Class</w:t>
       </w:r>
       <w:r>
@@ -16118,7 +16259,6 @@
           <w:sz w:val="24"/>
           <w:szCs w:val="24"/>
         </w:rPr>
-        <w:lastRenderedPageBreak/>
         <w:t>Activity</w:t>
       </w:r>
       <w:r>
@@ -16278,6 +16418,19 @@
         </w:rPr>
         <w:t>:</w:t>
       </w:r>
+    </w:p>
+    <w:p>
+      <w:pPr>
+        <w:spacing w:line="480" w:lineRule="auto"/>
+        <w:jc w:val="both"/>
+        <w:rPr>
+          <w:rFonts w:ascii="Times New Roman" w:hAnsi="Times New Roman" w:cs="Times New Roman"/>
+          <w:color w:val="000000" w:themeColor="text1"/>
+          <w:sz w:val="24"/>
+          <w:szCs w:val="24"/>
+          <w:lang w:val="en-US"/>
+        </w:rPr>
+      </w:pPr>
     </w:p>
     <w:p>
       <w:pPr>
@@ -16316,6 +16469,7 @@
           <w:sz w:val="24"/>
           <w:szCs w:val="24"/>
         </w:rPr>
+        <w:lastRenderedPageBreak/>
         <w:t>Activity</w:t>
       </w:r>
       <w:r>
@@ -16486,7 +16640,6 @@
           <w:sz w:val="24"/>
           <w:szCs w:val="24"/>
         </w:rPr>
-        <w:lastRenderedPageBreak/>
         <w:t>Deskripsi</w:t>
       </w:r>
       <w:r>
@@ -16710,6 +16863,48 @@
         </w:rPr>
         <w:t>penduduk.</w:t>
       </w:r>
+    </w:p>
+    <w:p>
+      <w:pPr>
+        <w:spacing w:line="480" w:lineRule="auto"/>
+        <w:ind w:firstLine="360"/>
+        <w:jc w:val="both"/>
+        <w:rPr>
+          <w:rFonts w:ascii="Times New Roman" w:hAnsi="Times New Roman" w:cs="Times New Roman"/>
+          <w:color w:val="000000" w:themeColor="text1"/>
+          <w:sz w:val="24"/>
+          <w:szCs w:val="24"/>
+          <w:lang w:val="en-US"/>
+        </w:rPr>
+      </w:pPr>
+    </w:p>
+    <w:p>
+      <w:pPr>
+        <w:spacing w:line="480" w:lineRule="auto"/>
+        <w:ind w:firstLine="360"/>
+        <w:jc w:val="both"/>
+        <w:rPr>
+          <w:rFonts w:ascii="Times New Roman" w:hAnsi="Times New Roman" w:cs="Times New Roman"/>
+          <w:color w:val="000000" w:themeColor="text1"/>
+          <w:sz w:val="24"/>
+          <w:szCs w:val="24"/>
+          <w:lang w:val="en-US"/>
+        </w:rPr>
+      </w:pPr>
+    </w:p>
+    <w:p>
+      <w:pPr>
+        <w:spacing w:line="480" w:lineRule="auto"/>
+        <w:ind w:firstLine="360"/>
+        <w:jc w:val="both"/>
+        <w:rPr>
+          <w:rFonts w:ascii="Times New Roman" w:hAnsi="Times New Roman" w:cs="Times New Roman"/>
+          <w:color w:val="000000" w:themeColor="text1"/>
+          <w:sz w:val="24"/>
+          <w:szCs w:val="24"/>
+          <w:lang w:val="en-US"/>
+        </w:rPr>
+      </w:pPr>
     </w:p>
     <w:p>
       <w:pPr>
@@ -16735,6 +16930,7 @@
           <w:sz w:val="24"/>
           <w:szCs w:val="24"/>
         </w:rPr>
+        <w:lastRenderedPageBreak/>
         <w:t>Activity</w:t>
       </w:r>
       <w:r>
@@ -17094,6 +17290,48 @@
     </w:p>
     <w:p>
       <w:pPr>
+        <w:spacing w:line="480" w:lineRule="auto"/>
+        <w:ind w:firstLine="360"/>
+        <w:jc w:val="both"/>
+        <w:rPr>
+          <w:rFonts w:ascii="Times New Roman" w:hAnsi="Times New Roman" w:cs="Times New Roman"/>
+          <w:color w:val="000000" w:themeColor="text1"/>
+          <w:sz w:val="24"/>
+          <w:szCs w:val="24"/>
+          <w:lang w:val="en-US"/>
+        </w:rPr>
+      </w:pPr>
+    </w:p>
+    <w:p>
+      <w:pPr>
+        <w:spacing w:line="480" w:lineRule="auto"/>
+        <w:ind w:firstLine="360"/>
+        <w:jc w:val="both"/>
+        <w:rPr>
+          <w:rFonts w:ascii="Times New Roman" w:hAnsi="Times New Roman" w:cs="Times New Roman"/>
+          <w:color w:val="000000" w:themeColor="text1"/>
+          <w:sz w:val="24"/>
+          <w:szCs w:val="24"/>
+          <w:lang w:val="en-US"/>
+        </w:rPr>
+      </w:pPr>
+    </w:p>
+    <w:p>
+      <w:pPr>
+        <w:spacing w:line="480" w:lineRule="auto"/>
+        <w:ind w:firstLine="360"/>
+        <w:jc w:val="both"/>
+        <w:rPr>
+          <w:rFonts w:ascii="Times New Roman" w:hAnsi="Times New Roman" w:cs="Times New Roman"/>
+          <w:color w:val="000000" w:themeColor="text1"/>
+          <w:sz w:val="24"/>
+          <w:szCs w:val="24"/>
+          <w:lang w:val="en-US"/>
+        </w:rPr>
+      </w:pPr>
+    </w:p>
+    <w:p>
+      <w:pPr>
         <w:pStyle w:val="ListParagraph"/>
         <w:numPr>
           <w:ilvl w:val="0"/>
@@ -18938,7 +19176,7 @@
           <w:szCs w:val="24"/>
           <w:lang w:val="en-US"/>
         </w:rPr>
-        <w:t>9</w:t>
+        <w:t>10</w:t>
       </w:r>
       <w:r>
         <w:rPr>
@@ -19339,7 +19577,7 @@
           <w:szCs w:val="24"/>
           <w:lang w:val="en-US"/>
         </w:rPr>
-        <w:t>12</w:t>
+        <w:t>11</w:t>
       </w:r>
       <w:r>
         <w:rPr>
@@ -19786,7 +20024,7 @@
           <w:szCs w:val="24"/>
           <w:lang w:val="en-US"/>
         </w:rPr>
-        <w:t>16</w:t>
+        <w:t>12</w:t>
       </w:r>
       <w:r>
         <w:rPr>
@@ -20231,8 +20469,9 @@
           <w:color w:val="000000" w:themeColor="text1"/>
           <w:sz w:val="24"/>
           <w:szCs w:val="24"/>
-        </w:rPr>
-        <w:t>8</w:t>
+          <w:lang w:val="en-US"/>
+        </w:rPr>
+        <w:t>3</w:t>
       </w:r>
       <w:r>
         <w:rPr>
@@ -20669,7 +20908,7 @@
           <w:szCs w:val="24"/>
           <w:lang w:val="en-US"/>
         </w:rPr>
-        <w:t>25</w:t>
+        <w:t>14</w:t>
       </w:r>
       <w:r>
         <w:rPr>
@@ -21106,7 +21345,7 @@
           <w:szCs w:val="24"/>
           <w:lang w:val="en-US"/>
         </w:rPr>
-        <w:t>26</w:t>
+        <w:t>15</w:t>
       </w:r>
       <w:r>
         <w:rPr>
@@ -21529,7 +21768,7 @@
           <w:szCs w:val="24"/>
           <w:lang w:val="en-US"/>
         </w:rPr>
-        <w:t>27</w:t>
+        <w:t>16</w:t>
       </w:r>
       <w:r>
         <w:rPr>
@@ -22014,7 +22253,7 @@
           <w:szCs w:val="24"/>
           <w:lang w:val="en-US"/>
         </w:rPr>
-        <w:t>28</w:t>
+        <w:t>17</w:t>
       </w:r>
       <w:r>
         <w:rPr>
@@ -22499,7 +22738,7 @@
           <w:szCs w:val="24"/>
           <w:lang w:val="en-US"/>
         </w:rPr>
-        <w:t>29</w:t>
+        <w:t>18</w:t>
       </w:r>
       <w:r>
         <w:rPr>
@@ -22914,7 +23153,7 @@
           <w:szCs w:val="24"/>
           <w:lang w:val="en-US"/>
         </w:rPr>
-        <w:t>30</w:t>
+        <w:t>19</w:t>
       </w:r>
       <w:r>
         <w:rPr>
@@ -23335,7 +23574,7 @@
           <w:szCs w:val="24"/>
           <w:lang w:val="en-US"/>
         </w:rPr>
-        <w:t>31</w:t>
+        <w:t>20</w:t>
       </w:r>
       <w:r>
         <w:rPr>
@@ -23813,7 +24052,7 @@
           <w:szCs w:val="24"/>
           <w:lang w:val="en-US"/>
         </w:rPr>
-        <w:t>32</w:t>
+        <w:t>21</w:t>
       </w:r>
       <w:r>
         <w:rPr>
@@ -23867,7 +24106,26 @@
           <w:sz w:val="24"/>
           <w:szCs w:val="24"/>
         </w:rPr>
-        <w:t xml:space="preserve">Deskripsi: </w:t>
+        <w:t>Deskripsi</w:t>
+      </w:r>
+      <w:r>
+        <w:rPr>
+          <w:rFonts w:ascii="Times New Roman" w:hAnsi="Times New Roman" w:cs="Times New Roman"/>
+          <w:color w:val="000000" w:themeColor="text1"/>
+          <w:sz w:val="24"/>
+          <w:szCs w:val="24"/>
+          <w:lang w:val="en-US"/>
+        </w:rPr>
+        <w:t xml:space="preserve"> </w:t>
+      </w:r>
+      <w:r>
+        <w:rPr>
+          <w:rFonts w:ascii="Times New Roman" w:hAnsi="Times New Roman" w:cs="Times New Roman"/>
+          <w:color w:val="000000" w:themeColor="text1"/>
+          <w:sz w:val="24"/>
+          <w:szCs w:val="24"/>
+        </w:rPr>
+        <w:t xml:space="preserve">: </w:t>
       </w:r>
       <w:r>
         <w:rPr>
@@ -24082,7 +24340,7 @@
           <w:szCs w:val="24"/>
           <w:lang w:val="en-US"/>
         </w:rPr>
-        <w:t>33</w:t>
+        <w:t>22</w:t>
       </w:r>
       <w:r>
         <w:rPr>
@@ -24452,7 +24710,7 @@
           <w:szCs w:val="24"/>
           <w:lang w:val="en-US"/>
         </w:rPr>
-        <w:t>33</w:t>
+        <w:t>23</w:t>
       </w:r>
       <w:r>
         <w:rPr>
@@ -24832,7 +25090,60 @@
           <w:szCs w:val="24"/>
           <w:lang w:val="en-US"/>
         </w:rPr>
-        <w:t>36</w:t>
+        <w:t xml:space="preserve">24 </w:t>
+      </w:r>
+      <w:r>
+        <w:rPr>
+          <w:rFonts w:ascii="Times New Roman" w:hAnsi="Times New Roman" w:cs="Times New Roman"/>
+          <w:i/>
+          <w:color w:val="000000" w:themeColor="text1"/>
+          <w:sz w:val="24"/>
+          <w:szCs w:val="24"/>
+          <w:lang w:val="en-US"/>
+        </w:rPr>
+        <w:t xml:space="preserve">Sequence </w:t>
+      </w:r>
+      <w:r>
+        <w:rPr>
+          <w:rFonts w:ascii="Times New Roman" w:hAnsi="Times New Roman" w:cs="Times New Roman"/>
+          <w:color w:val="000000" w:themeColor="text1"/>
+          <w:sz w:val="24"/>
+          <w:szCs w:val="24"/>
+          <w:lang w:val="en-US"/>
+        </w:rPr>
+        <w:t xml:space="preserve">Diagram </w:t>
+      </w:r>
+      <w:r>
+        <w:rPr>
+          <w:rFonts w:ascii="Times New Roman" w:hAnsi="Times New Roman" w:cs="Times New Roman"/>
+          <w:color w:val="000000" w:themeColor="text1"/>
+          <w:sz w:val="24"/>
+          <w:szCs w:val="24"/>
+          <w:lang w:val="en-US"/>
+        </w:rPr>
+        <w:t>Keterangan Usaha</w:t>
+      </w:r>
+    </w:p>
+    <w:p>
+      <w:pPr>
+        <w:spacing w:line="480" w:lineRule="auto"/>
+        <w:jc w:val="both"/>
+        <w:rPr>
+          <w:rFonts w:ascii="Times New Roman" w:hAnsi="Times New Roman" w:cs="Times New Roman"/>
+          <w:color w:val="000000" w:themeColor="text1"/>
+          <w:sz w:val="24"/>
+          <w:szCs w:val="24"/>
+          <w:lang w:val="en-US"/>
+        </w:rPr>
+      </w:pPr>
+      <w:r>
+        <w:rPr>
+          <w:rFonts w:ascii="Times New Roman" w:hAnsi="Times New Roman" w:cs="Times New Roman"/>
+          <w:color w:val="000000" w:themeColor="text1"/>
+          <w:sz w:val="24"/>
+          <w:szCs w:val="24"/>
+        </w:rPr>
+        <w:t>Deskripsi</w:t>
       </w:r>
       <w:r>
         <w:rPr>
@@ -24847,55 +25158,11 @@
       <w:r>
         <w:rPr>
           <w:rFonts w:ascii="Times New Roman" w:hAnsi="Times New Roman" w:cs="Times New Roman"/>
-          <w:i/>
-          <w:color w:val="000000" w:themeColor="text1"/>
-          <w:sz w:val="24"/>
-          <w:szCs w:val="24"/>
-          <w:lang w:val="en-US"/>
-        </w:rPr>
-        <w:t xml:space="preserve">Sequence </w:t>
-      </w:r>
-      <w:r>
-        <w:rPr>
-          <w:rFonts w:ascii="Times New Roman" w:hAnsi="Times New Roman" w:cs="Times New Roman"/>
-          <w:color w:val="000000" w:themeColor="text1"/>
-          <w:sz w:val="24"/>
-          <w:szCs w:val="24"/>
-          <w:lang w:val="en-US"/>
-        </w:rPr>
-        <w:t xml:space="preserve">Diagram </w:t>
-      </w:r>
-      <w:r>
-        <w:rPr>
-          <w:rFonts w:ascii="Times New Roman" w:hAnsi="Times New Roman" w:cs="Times New Roman"/>
-          <w:color w:val="000000" w:themeColor="text1"/>
-          <w:sz w:val="24"/>
-          <w:szCs w:val="24"/>
-          <w:lang w:val="en-US"/>
-        </w:rPr>
-        <w:t>Keterangan Usaha</w:t>
-      </w:r>
-    </w:p>
-    <w:p>
-      <w:pPr>
-        <w:spacing w:line="480" w:lineRule="auto"/>
-        <w:jc w:val="both"/>
-        <w:rPr>
-          <w:rFonts w:ascii="Times New Roman" w:hAnsi="Times New Roman" w:cs="Times New Roman"/>
-          <w:color w:val="000000" w:themeColor="text1"/>
-          <w:sz w:val="24"/>
-          <w:szCs w:val="24"/>
-          <w:lang w:val="en-US"/>
-        </w:rPr>
-      </w:pPr>
-      <w:r>
-        <w:rPr>
-          <w:rFonts w:ascii="Times New Roman" w:hAnsi="Times New Roman" w:cs="Times New Roman"/>
-          <w:color w:val="000000" w:themeColor="text1"/>
-          <w:sz w:val="24"/>
-          <w:szCs w:val="24"/>
-        </w:rPr>
-        <w:t xml:space="preserve">Deskripsi: </w:t>
+          <w:color w:val="000000" w:themeColor="text1"/>
+          <w:sz w:val="24"/>
+          <w:szCs w:val="24"/>
+        </w:rPr>
+        <w:t xml:space="preserve">: </w:t>
       </w:r>
       <w:r>
         <w:rPr>
@@ -25281,7 +25548,7 @@
           <w:szCs w:val="24"/>
           <w:lang w:val="en-US"/>
         </w:rPr>
-        <w:t>40</w:t>
+        <w:t>25</w:t>
       </w:r>
       <w:r>
         <w:rPr>
@@ -25345,7 +25612,26 @@
           <w:sz w:val="24"/>
           <w:szCs w:val="24"/>
         </w:rPr>
-        <w:t xml:space="preserve">Deskripsi: </w:t>
+        <w:t>Deskripsi</w:t>
+      </w:r>
+      <w:r>
+        <w:rPr>
+          <w:rFonts w:ascii="Times New Roman" w:hAnsi="Times New Roman" w:cs="Times New Roman"/>
+          <w:color w:val="000000" w:themeColor="text1"/>
+          <w:sz w:val="24"/>
+          <w:szCs w:val="24"/>
+          <w:lang w:val="en-US"/>
+        </w:rPr>
+        <w:t xml:space="preserve"> </w:t>
+      </w:r>
+      <w:r>
+        <w:rPr>
+          <w:rFonts w:ascii="Times New Roman" w:hAnsi="Times New Roman" w:cs="Times New Roman"/>
+          <w:color w:val="000000" w:themeColor="text1"/>
+          <w:sz w:val="24"/>
+          <w:szCs w:val="24"/>
+        </w:rPr>
+        <w:t xml:space="preserve">: </w:t>
       </w:r>
       <w:r>
         <w:rPr>
@@ -25731,7 +26017,7 @@
           <w:szCs w:val="24"/>
           <w:lang w:val="en-US"/>
         </w:rPr>
-        <w:t>42</w:t>
+        <w:t>26</w:t>
       </w:r>
       <w:r>
         <w:rPr>
@@ -25795,7 +26081,26 @@
           <w:sz w:val="24"/>
           <w:szCs w:val="24"/>
         </w:rPr>
-        <w:t xml:space="preserve">Deskripsi: </w:t>
+        <w:t>Deskripsi</w:t>
+      </w:r>
+      <w:r>
+        <w:rPr>
+          <w:rFonts w:ascii="Times New Roman" w:hAnsi="Times New Roman" w:cs="Times New Roman"/>
+          <w:color w:val="000000" w:themeColor="text1"/>
+          <w:sz w:val="24"/>
+          <w:szCs w:val="24"/>
+          <w:lang w:val="en-US"/>
+        </w:rPr>
+        <w:t xml:space="preserve"> </w:t>
+      </w:r>
+      <w:r>
+        <w:rPr>
+          <w:rFonts w:ascii="Times New Roman" w:hAnsi="Times New Roman" w:cs="Times New Roman"/>
+          <w:color w:val="000000" w:themeColor="text1"/>
+          <w:sz w:val="24"/>
+          <w:szCs w:val="24"/>
+        </w:rPr>
+        <w:t xml:space="preserve">: </w:t>
       </w:r>
       <w:r>
         <w:rPr>
@@ -26181,7 +26486,7 @@
           <w:szCs w:val="24"/>
           <w:lang w:val="en-US"/>
         </w:rPr>
-        <w:t>49</w:t>
+        <w:t>27</w:t>
       </w:r>
       <w:r>
         <w:rPr>
@@ -26245,7 +26550,26 @@
           <w:sz w:val="24"/>
           <w:szCs w:val="24"/>
         </w:rPr>
-        <w:t xml:space="preserve">Deskripsi: </w:t>
+        <w:t>Deskripsi</w:t>
+      </w:r>
+      <w:r>
+        <w:rPr>
+          <w:rFonts w:ascii="Times New Roman" w:hAnsi="Times New Roman" w:cs="Times New Roman"/>
+          <w:color w:val="000000" w:themeColor="text1"/>
+          <w:sz w:val="24"/>
+          <w:szCs w:val="24"/>
+          <w:lang w:val="en-US"/>
+        </w:rPr>
+        <w:t xml:space="preserve"> </w:t>
+      </w:r>
+      <w:r>
+        <w:rPr>
+          <w:rFonts w:ascii="Times New Roman" w:hAnsi="Times New Roman" w:cs="Times New Roman"/>
+          <w:color w:val="000000" w:themeColor="text1"/>
+          <w:sz w:val="24"/>
+          <w:szCs w:val="24"/>
+        </w:rPr>
+        <w:t xml:space="preserve">: </w:t>
       </w:r>
       <w:r>
         <w:rPr>
@@ -26671,7 +26995,7 @@
           <w:szCs w:val="24"/>
           <w:lang w:val="en-US"/>
         </w:rPr>
-        <w:t>50</w:t>
+        <w:t>28</w:t>
       </w:r>
       <w:r>
         <w:rPr>
@@ -26735,7 +27059,26 @@
           <w:sz w:val="24"/>
           <w:szCs w:val="24"/>
         </w:rPr>
-        <w:t xml:space="preserve">Deskripsi: </w:t>
+        <w:t>Deskripsi</w:t>
+      </w:r>
+      <w:r>
+        <w:rPr>
+          <w:rFonts w:ascii="Times New Roman" w:hAnsi="Times New Roman" w:cs="Times New Roman"/>
+          <w:color w:val="000000" w:themeColor="text1"/>
+          <w:sz w:val="24"/>
+          <w:szCs w:val="24"/>
+          <w:lang w:val="en-US"/>
+        </w:rPr>
+        <w:t xml:space="preserve"> </w:t>
+      </w:r>
+      <w:r>
+        <w:rPr>
+          <w:rFonts w:ascii="Times New Roman" w:hAnsi="Times New Roman" w:cs="Times New Roman"/>
+          <w:color w:val="000000" w:themeColor="text1"/>
+          <w:sz w:val="24"/>
+          <w:szCs w:val="24"/>
+        </w:rPr>
+        <w:t xml:space="preserve">: </w:t>
       </w:r>
       <w:r>
         <w:rPr>
@@ -27107,7 +27450,7 @@
           <w:szCs w:val="24"/>
           <w:lang w:val="en-US"/>
         </w:rPr>
-        <w:t>51</w:t>
+        <w:t>29</w:t>
       </w:r>
       <w:r>
         <w:rPr>
@@ -27171,7 +27514,26 @@
           <w:sz w:val="24"/>
           <w:szCs w:val="24"/>
         </w:rPr>
-        <w:t xml:space="preserve">Deskripsi: </w:t>
+        <w:t>Deskripsi</w:t>
+      </w:r>
+      <w:r>
+        <w:rPr>
+          <w:rFonts w:ascii="Times New Roman" w:hAnsi="Times New Roman" w:cs="Times New Roman"/>
+          <w:color w:val="000000" w:themeColor="text1"/>
+          <w:sz w:val="24"/>
+          <w:szCs w:val="24"/>
+          <w:lang w:val="en-US"/>
+        </w:rPr>
+        <w:t xml:space="preserve"> </w:t>
+      </w:r>
+      <w:r>
+        <w:rPr>
+          <w:rFonts w:ascii="Times New Roman" w:hAnsi="Times New Roman" w:cs="Times New Roman"/>
+          <w:color w:val="000000" w:themeColor="text1"/>
+          <w:sz w:val="24"/>
+          <w:szCs w:val="24"/>
+        </w:rPr>
+        <w:t xml:space="preserve">: </w:t>
       </w:r>
       <w:r>
         <w:rPr>
@@ -27593,7 +27955,7 @@
           <w:szCs w:val="24"/>
           <w:lang w:val="en-US"/>
         </w:rPr>
-        <w:t>52</w:t>
+        <w:t>30</w:t>
       </w:r>
       <w:r>
         <w:rPr>
@@ -27680,7 +28042,7 @@
           <w:shd w:val="clear" w:color="auto" w:fill="FFFFFF"/>
           <w:lang w:val="en-US"/>
         </w:rPr>
-        <w:t>27</w:t>
+        <w:t>16</w:t>
       </w:r>
       <w:r>
         <w:rPr>
@@ -28501,7 +28863,7 @@
           <w:szCs w:val="24"/>
           <w:lang w:val="en-US"/>
         </w:rPr>
-        <w:t>28</w:t>
+        <w:t>17</w:t>
       </w:r>
       <w:r>
         <w:rPr>
@@ -28728,7 +29090,17 @@
                 <w:szCs w:val="24"/>
                 <w:lang w:val="en-US"/>
               </w:rPr>
-              <w:t>id</w:t>
+              <w:t>I</w:t>
+            </w:r>
+            <w:r>
+              <w:rPr>
+                <w:rFonts w:ascii="Times New Roman" w:hAnsi="Times New Roman" w:cs="Times New Roman"/>
+                <w:color w:val="000000" w:themeColor="text1"/>
+                <w:sz w:val="24"/>
+                <w:szCs w:val="24"/>
+                <w:lang w:val="en-US"/>
+              </w:rPr>
+              <w:t>d</w:t>
             </w:r>
           </w:p>
         </w:tc>
@@ -28843,7 +29215,17 @@
                 <w:szCs w:val="24"/>
                 <w:lang w:val="en-US"/>
               </w:rPr>
-              <w:t>nama</w:t>
+              <w:t>N</w:t>
+            </w:r>
+            <w:r>
+              <w:rPr>
+                <w:rFonts w:ascii="Times New Roman" w:hAnsi="Times New Roman" w:cs="Times New Roman"/>
+                <w:color w:val="000000" w:themeColor="text1"/>
+                <w:sz w:val="24"/>
+                <w:szCs w:val="24"/>
+                <w:lang w:val="en-US"/>
+              </w:rPr>
+              <w:t>ama</w:t>
             </w:r>
           </w:p>
         </w:tc>
@@ -28960,7 +29342,17 @@
                 <w:szCs w:val="24"/>
                 <w:lang w:val="en-US"/>
               </w:rPr>
-              <w:t>email</w:t>
+              <w:t>E</w:t>
+            </w:r>
+            <w:r>
+              <w:rPr>
+                <w:rFonts w:ascii="Times New Roman" w:hAnsi="Times New Roman" w:cs="Times New Roman"/>
+                <w:color w:val="000000" w:themeColor="text1"/>
+                <w:sz w:val="24"/>
+                <w:szCs w:val="24"/>
+                <w:lang w:val="en-US"/>
+              </w:rPr>
+              <w:t>mail</w:t>
             </w:r>
           </w:p>
         </w:tc>
@@ -29957,7 +30349,7 @@
           <w:szCs w:val="24"/>
           <w:lang w:val="en-US"/>
         </w:rPr>
-        <w:t>29</w:t>
+        <w:t>18</w:t>
       </w:r>
       <w:r>
         <w:rPr>
@@ -31853,7 +32245,7 @@
           <w:szCs w:val="24"/>
           <w:lang w:val="en-US"/>
         </w:rPr>
-        <w:t>30</w:t>
+        <w:t>19</w:t>
       </w:r>
       <w:r>
         <w:rPr>
@@ -32685,7 +33077,7 @@
           <w:szCs w:val="24"/>
           <w:lang w:val="en-US"/>
         </w:rPr>
-        <w:t>31</w:t>
+        <w:t>20</w:t>
       </w:r>
       <w:r>
         <w:rPr>
@@ -34127,7 +34519,7 @@
           <w:szCs w:val="24"/>
           <w:lang w:val="en-US"/>
         </w:rPr>
-        <w:t>32</w:t>
+        <w:t>21</w:t>
       </w:r>
       <w:r>
         <w:rPr>
@@ -34630,7 +35022,17 @@
                 <w:szCs w:val="24"/>
                 <w:lang w:val="en-US"/>
               </w:rPr>
-              <w:t>nama</w:t>
+              <w:t>N</w:t>
+            </w:r>
+            <w:r>
+              <w:rPr>
+                <w:rFonts w:ascii="Times New Roman" w:hAnsi="Times New Roman" w:cs="Times New Roman"/>
+                <w:color w:val="000000" w:themeColor="text1"/>
+                <w:sz w:val="24"/>
+                <w:szCs w:val="24"/>
+                <w:lang w:val="en-US"/>
+              </w:rPr>
+              <w:t>ama</w:t>
             </w:r>
           </w:p>
         </w:tc>
@@ -34886,7 +35288,17 @@
                 <w:szCs w:val="24"/>
                 <w:lang w:val="en-US"/>
               </w:rPr>
-              <w:t>alamat</w:t>
+              <w:t>A</w:t>
+            </w:r>
+            <w:r>
+              <w:rPr>
+                <w:rFonts w:ascii="Times New Roman" w:hAnsi="Times New Roman" w:cs="Times New Roman"/>
+                <w:color w:val="000000" w:themeColor="text1"/>
+                <w:sz w:val="24"/>
+                <w:szCs w:val="24"/>
+                <w:lang w:val="en-US"/>
+              </w:rPr>
+              <w:t>lamat</w:t>
             </w:r>
           </w:p>
         </w:tc>
@@ -35356,16 +35768,26 @@
           <w:szCs w:val="24"/>
           <w:lang w:val="en-US"/>
         </w:rPr>
-        <w:t>33</w:t>
-      </w:r>
-      <w:r>
-        <w:rPr>
-          <w:rFonts w:ascii="Times New Roman" w:hAnsi="Times New Roman" w:cs="Times New Roman"/>
-          <w:color w:val="000000" w:themeColor="text1"/>
-          <w:sz w:val="24"/>
-          <w:szCs w:val="24"/>
-        </w:rPr>
-        <w:t xml:space="preserve"> Struktur </w:t>
+        <w:t>2</w:t>
+      </w:r>
+      <w:r>
+        <w:rPr>
+          <w:rFonts w:ascii="Times New Roman" w:hAnsi="Times New Roman" w:cs="Times New Roman"/>
+          <w:color w:val="000000" w:themeColor="text1"/>
+          <w:sz w:val="24"/>
+          <w:szCs w:val="24"/>
+          <w:lang w:val="en-US"/>
+        </w:rPr>
+        <w:t xml:space="preserve">2 </w:t>
+      </w:r>
+      <w:r>
+        <w:rPr>
+          <w:rFonts w:ascii="Times New Roman" w:hAnsi="Times New Roman" w:cs="Times New Roman"/>
+          <w:color w:val="000000" w:themeColor="text1"/>
+          <w:sz w:val="24"/>
+          <w:szCs w:val="24"/>
+        </w:rPr>
+        <w:t xml:space="preserve">Struktur </w:t>
       </w:r>
       <w:r>
         <w:rPr>
@@ -35549,7 +35971,17 @@
                 <w:szCs w:val="24"/>
                 <w:lang w:val="en-US"/>
               </w:rPr>
-              <w:t>id</w:t>
+              <w:t>I</w:t>
+            </w:r>
+            <w:r>
+              <w:rPr>
+                <w:rFonts w:ascii="Times New Roman" w:hAnsi="Times New Roman" w:cs="Times New Roman"/>
+                <w:color w:val="000000" w:themeColor="text1"/>
+                <w:sz w:val="24"/>
+                <w:szCs w:val="24"/>
+                <w:lang w:val="en-US"/>
+              </w:rPr>
+              <w:t>d</w:t>
             </w:r>
           </w:p>
         </w:tc>
@@ -36464,7 +36896,17 @@
           <w:szCs w:val="24"/>
           <w:lang w:val="en-US"/>
         </w:rPr>
-        <w:t>34</w:t>
+        <w:t>2</w:t>
+      </w:r>
+      <w:r>
+        <w:rPr>
+          <w:rFonts w:ascii="Times New Roman" w:hAnsi="Times New Roman" w:cs="Times New Roman"/>
+          <w:color w:val="000000" w:themeColor="text1"/>
+          <w:sz w:val="24"/>
+          <w:szCs w:val="24"/>
+          <w:lang w:val="en-US"/>
+        </w:rPr>
+        <w:t>3</w:t>
       </w:r>
       <w:r>
         <w:rPr>
@@ -36657,7 +37099,17 @@
                 <w:szCs w:val="24"/>
                 <w:lang w:val="en-US"/>
               </w:rPr>
-              <w:t>id</w:t>
+              <w:t>I</w:t>
+            </w:r>
+            <w:r>
+              <w:rPr>
+                <w:rFonts w:ascii="Times New Roman" w:hAnsi="Times New Roman" w:cs="Times New Roman"/>
+                <w:color w:val="000000" w:themeColor="text1"/>
+                <w:sz w:val="24"/>
+                <w:szCs w:val="24"/>
+                <w:lang w:val="en-US"/>
+              </w:rPr>
+              <w:t>d</w:t>
             </w:r>
           </w:p>
         </w:tc>
@@ -37501,7 +37953,7 @@
           <w:szCs w:val="24"/>
           <w:lang w:val="en-US"/>
         </w:rPr>
-        <w:t>53</w:t>
+        <w:t>31</w:t>
       </w:r>
       <w:r>
         <w:rPr>
@@ -37635,7 +38087,7 @@
           <w:szCs w:val="24"/>
           <w:lang w:val="en-US"/>
         </w:rPr>
-        <w:t>4.54</w:t>
+        <w:t>4.32</w:t>
       </w:r>
       <w:r>
         <w:rPr>
@@ -37821,7 +38273,7 @@
           <w:szCs w:val="24"/>
           <w:lang w:val="en-US"/>
         </w:rPr>
-        <w:t>55</w:t>
+        <w:t>33</w:t>
       </w:r>
       <w:r>
         <w:rPr>
@@ -38035,7 +38487,7 @@
           <w:szCs w:val="24"/>
           <w:lang w:val="en-US"/>
         </w:rPr>
-        <w:t>56</w:t>
+        <w:t>34</w:t>
       </w:r>
       <w:r>
         <w:rPr>
@@ -38351,7 +38803,7 @@
           <w:szCs w:val="24"/>
           <w:lang w:val="en-US"/>
         </w:rPr>
-        <w:t>57</w:t>
+        <w:t>35</w:t>
       </w:r>
       <w:r>
         <w:rPr>
@@ -38600,7 +39052,7 @@
           <w:szCs w:val="24"/>
           <w:lang w:val="en-US"/>
         </w:rPr>
-        <w:t>58</w:t>
+        <w:t>36</w:t>
       </w:r>
       <w:r>
         <w:rPr>
@@ -38855,7 +39307,7 @@
           <w:szCs w:val="24"/>
           <w:lang w:val="en-US"/>
         </w:rPr>
-        <w:t>59</w:t>
+        <w:t>37</w:t>
       </w:r>
       <w:r>
         <w:rPr>
@@ -39070,7 +39522,7 @@
           <w:szCs w:val="24"/>
           <w:lang w:val="en-US"/>
         </w:rPr>
-        <w:t>60</w:t>
+        <w:t>38</w:t>
       </w:r>
       <w:r>
         <w:rPr>
@@ -39306,7 +39758,7 @@
           <w:szCs w:val="24"/>
           <w:lang w:val="en-US"/>
         </w:rPr>
-        <w:t>61</w:t>
+        <w:t>39</w:t>
       </w:r>
       <w:r>
         <w:rPr>
@@ -39577,7 +40029,7 @@
           <w:szCs w:val="24"/>
           <w:lang w:val="en-US"/>
         </w:rPr>
-        <w:t>62</w:t>
+        <w:t>40</w:t>
       </w:r>
       <w:r>
         <w:rPr>
@@ -39803,7 +40255,7 @@
           <w:szCs w:val="24"/>
           <w:lang w:val="en-US"/>
         </w:rPr>
-        <w:t>63</w:t>
+        <w:t>41</w:t>
       </w:r>
       <w:r>
         <w:rPr>
@@ -40069,7 +40521,7 @@
           <w:szCs w:val="24"/>
           <w:lang w:val="en-US"/>
         </w:rPr>
-        <w:t>64</w:t>
+        <w:t>42</w:t>
       </w:r>
       <w:r>
         <w:rPr>
@@ -40392,7 +40844,7 @@
           <w:szCs w:val="24"/>
           <w:lang w:val="en-US"/>
         </w:rPr>
-        <w:t>65</w:t>
+        <w:t>43</w:t>
       </w:r>
       <w:r>
         <w:rPr>
@@ -40653,7 +41105,7 @@
           <w:szCs w:val="24"/>
           <w:lang w:val="en-US"/>
         </w:rPr>
-        <w:t>66</w:t>
+        <w:t>44</w:t>
       </w:r>
       <w:r>
         <w:rPr>
@@ -40843,7 +41295,7 @@
           <w:szCs w:val="24"/>
           <w:lang w:val="en-US"/>
         </w:rPr>
-        <w:t>67</w:t>
+        <w:t>45</w:t>
       </w:r>
       <w:r>
         <w:rPr>
@@ -41133,7 +41585,7 @@
           <w:szCs w:val="24"/>
           <w:lang w:val="en-US"/>
         </w:rPr>
-        <w:t>68</w:t>
+        <w:t>46</w:t>
       </w:r>
       <w:r>
         <w:rPr>
@@ -41363,7 +41815,7 @@
             <w:rPr>
               <w:noProof/>
             </w:rPr>
-            <w:t>84</w:t>
+            <w:t>91</w:t>
           </w:r>
         </w:fldSimple>
       </w:p>

</xml_diff>